<commit_message>
Provided the startup tree example in the doc
</commit_message>
<xml_diff>
--- a/docs/decision_trees.docx
+++ b/docs/decision_trees.docx
@@ -190,7 +190,7 @@
           <w:noProof/>
         </w:rPr>
         <w:drawing>
-          <wp:inline distT="0" distB="0" distL="0" distR="0">
+          <wp:inline distT="0" distB="0" distL="0" distR="0" wp14:anchorId="1A77495A" wp14:editId="6D45C461">
             <wp:extent cx="3492500" cy="1879600"/>
             <wp:effectExtent l="0" t="0" r="0" b="0"/>
             <wp:docPr id="1" name="Picture 1"/>
@@ -1195,13 +1195,7 @@
         </w:numPr>
       </w:pPr>
       <w:r>
-        <w:t>type – the value of this property must be “</w:t>
-      </w:r>
-      <w:r>
-        <w:t>decision</w:t>
-      </w:r>
-      <w:r>
-        <w:t>”</w:t>
+        <w:t>type – the value of this property must be “decision”</w:t>
       </w:r>
     </w:p>
     <w:p>
@@ -3309,13 +3303,62 @@
       <w:r>
         <w:t xml:space="preserve">The project page contains the instructions for installing and running the script. </w:t>
       </w:r>
+    </w:p>
+    <w:p/>
+    <w:p>
+      <w:r>
+        <w:t xml:space="preserve">As an example, here is a slightly more complex decision tree that can be used by an entrepreneur to decide on whether they should quit their job to start a company. The corresponding JSON file can be found in the “examples” directory of the project. </w:t>
+      </w:r>
       <w:bookmarkStart w:id="0" w:name="_GoBack"/>
       <w:bookmarkEnd w:id="0"/>
     </w:p>
     <w:p/>
     <w:p>
       <w:r>
-        <w:t xml:space="preserve"> </w:t>
+        <w:rPr>
+          <w:noProof/>
+        </w:rPr>
+        <w:drawing>
+          <wp:inline distT="0" distB="0" distL="0" distR="0" wp14:anchorId="12C3DE9D" wp14:editId="3AABC9F5">
+            <wp:extent cx="5943600" cy="4277995"/>
+            <wp:effectExtent l="0" t="0" r="0" b="1905"/>
+            <wp:docPr id="2" name="Picture 2"/>
+            <wp:cNvGraphicFramePr>
+              <a:graphicFrameLocks xmlns:a="http://schemas.openxmlformats.org/drawingml/2006/main" noChangeAspect="1"/>
+            </wp:cNvGraphicFramePr>
+            <a:graphic xmlns:a="http://schemas.openxmlformats.org/drawingml/2006/main">
+              <a:graphicData uri="http://schemas.openxmlformats.org/drawingml/2006/picture">
+                <pic:pic xmlns:pic="http://schemas.openxmlformats.org/drawingml/2006/picture">
+                  <pic:nvPicPr>
+                    <pic:cNvPr id="2" name="tree.png"/>
+                    <pic:cNvPicPr/>
+                  </pic:nvPicPr>
+                  <pic:blipFill>
+                    <a:blip r:embed="rId10">
+                      <a:extLst>
+                        <a:ext uri="{28A0092B-C50C-407E-A947-70E740481C1C}">
+                          <a14:useLocalDpi xmlns:a14="http://schemas.microsoft.com/office/drawing/2010/main" val="0"/>
+                        </a:ext>
+                      </a:extLst>
+                    </a:blip>
+                    <a:stretch>
+                      <a:fillRect/>
+                    </a:stretch>
+                  </pic:blipFill>
+                  <pic:spPr>
+                    <a:xfrm>
+                      <a:off x="0" y="0"/>
+                      <a:ext cx="5943600" cy="4277995"/>
+                    </a:xfrm>
+                    <a:prstGeom prst="rect">
+                      <a:avLst/>
+                    </a:prstGeom>
+                  </pic:spPr>
+                </pic:pic>
+              </a:graphicData>
+            </a:graphic>
+          </wp:inline>
+        </w:drawing>
       </w:r>
     </w:p>
     <w:sectPr>
@@ -4076,6 +4119,7 @@
   <w:style w:type="character" w:default="1" w:styleId="DefaultParagraphFont">
     <w:name w:val="Default Paragraph Font"/>
     <w:uiPriority w:val="1"/>
+    <w:semiHidden/>
     <w:unhideWhenUsed/>
   </w:style>
   <w:style w:type="table" w:default="1" w:styleId="TableNormal">
@@ -4474,7 +4518,7 @@
 </file>
 
 <file path=customXml/itemProps1.xml><?xml version="1.0" encoding="utf-8"?>
-<ds:datastoreItem xmlns:ds="http://schemas.openxmlformats.org/officeDocument/2006/customXml" ds:itemID="{6A1DD452-4E9E-EC48-8A98-F5E7F8DCC658}">
+<ds:datastoreItem xmlns:ds="http://schemas.openxmlformats.org/officeDocument/2006/customXml" ds:itemID="{FA00D199-4FED-A14F-A4E5-79392CABA99A}">
   <ds:schemaRefs>
     <ds:schemaRef ds:uri="http://schemas.openxmlformats.org/officeDocument/2006/bibliography"/>
   </ds:schemaRefs>

</xml_diff>